<commit_message>
Date and version aligned on all TR-512.x documents
</commit_message>
<xml_diff>
--- a/OnfModel/CoreGendoc/ModelDescriptions/TR-512.11_OnfCoreIm-ProcessingConstruct-gd.docx
+++ b/OnfModel/CoreGendoc/ModelDescriptions/TR-512.11_OnfCoreIm-ProcessingConstruct-gd.docx
@@ -1,6 +1,6 @@
 
 <file path=word/document.xml><?xml version="1.0" encoding="utf-8"?>
-<w:document xmlns:wpc="http://schemas.microsoft.com/office/word/2010/wordprocessingCanvas" xmlns:cx="http://schemas.microsoft.com/office/drawing/2014/chartex" xmlns:cx1="http://schemas.microsoft.com/office/drawing/2015/9/8/chartex" xmlns:cx2="http://schemas.microsoft.com/office/drawing/2015/10/21/chartex" xmlns:cx3="http://schemas.microsoft.com/office/drawing/2016/5/9/chartex" xmlns:cx4="http://schemas.microsoft.com/office/drawing/2016/5/10/chartex" xmlns:cx5="http://schemas.microsoft.com/office/drawing/2016/5/11/chartex" xmlns:cx6="http://schemas.microsoft.com/office/drawing/2016/5/12/chartex" xmlns:cx7="http://schemas.microsoft.com/office/drawing/2016/5/13/chartex" xmlns:cx8="http://schemas.microsoft.com/office/drawing/2016/5/14/chartex" xmlns:mc="http://schemas.openxmlformats.org/markup-compatibility/2006" xmlns:aink="http://schemas.microsoft.com/office/drawing/2016/ink" xmlns:am3d="http://schemas.microsoft.com/office/drawing/2017/model3d" xmlns:o="urn:schemas-microsoft-com:office:office" xmlns:r="http://schemas.openxmlformats.org/officeDocument/2006/relationships" xmlns:m="http://schemas.openxmlformats.org/officeDocument/2006/math" xmlns:v="urn:schemas-microsoft-com:vml" xmlns:wp14="http://schemas.microsoft.com/office/word/2010/wordprocessingDrawing" xmlns:wp="http://schemas.openxmlformats.org/drawingml/2006/wordprocessingDrawing" xmlns:w10="urn:schemas-microsoft-com:office:word" xmlns:w="http://schemas.openxmlformats.org/wordprocessingml/2006/main" xmlns:w14="http://schemas.microsoft.com/office/word/2010/wordml" xmlns:w15="http://schemas.microsoft.com/office/word/2012/wordml" xmlns:w16cex="http://schemas.microsoft.com/office/word/2018/wordml/cex" xmlns:w16cid="http://schemas.microsoft.com/office/word/2016/wordml/cid" xmlns:w16="http://schemas.microsoft.com/office/word/2018/wordml" xmlns:w16sdtdh="http://schemas.microsoft.com/office/word/2020/wordml/sdtdatahash" xmlns:w16se="http://schemas.microsoft.com/office/word/2015/wordml/symex" xmlns:wpg="http://schemas.microsoft.com/office/word/2010/wordprocessingGroup" xmlns:wpi="http://schemas.microsoft.com/office/word/2010/wordprocessingInk" xmlns:wne="http://schemas.microsoft.com/office/word/2006/wordml" xmlns:wps="http://schemas.microsoft.com/office/word/2010/wordprocessingShape" mc:Ignorable="w14 w15 w16se w16cid w16 w16cex w16sdtdh wp14">
+<w:document xmlns:wpc="http://schemas.microsoft.com/office/word/2010/wordprocessingCanvas" xmlns:cx="http://schemas.microsoft.com/office/drawing/2014/chartex" xmlns:cx1="http://schemas.microsoft.com/office/drawing/2015/9/8/chartex" xmlns:cx2="http://schemas.microsoft.com/office/drawing/2015/10/21/chartex" xmlns:cx3="http://schemas.microsoft.com/office/drawing/2016/5/9/chartex" xmlns:cx4="http://schemas.microsoft.com/office/drawing/2016/5/10/chartex" xmlns:cx5="http://schemas.microsoft.com/office/drawing/2016/5/11/chartex" xmlns:cx6="http://schemas.microsoft.com/office/drawing/2016/5/12/chartex" xmlns:cx7="http://schemas.microsoft.com/office/drawing/2016/5/13/chartex" xmlns:cx8="http://schemas.microsoft.com/office/drawing/2016/5/14/chartex" xmlns:mc="http://schemas.openxmlformats.org/markup-compatibility/2006" xmlns:aink="http://schemas.microsoft.com/office/drawing/2016/ink" xmlns:am3d="http://schemas.microsoft.com/office/drawing/2017/model3d" xmlns:o="urn:schemas-microsoft-com:office:office" xmlns:oel="http://schemas.microsoft.com/office/2019/extlst" xmlns:r="http://schemas.openxmlformats.org/officeDocument/2006/relationships" xmlns:m="http://schemas.openxmlformats.org/officeDocument/2006/math" xmlns:v="urn:schemas-microsoft-com:vml" xmlns:wp14="http://schemas.microsoft.com/office/word/2010/wordprocessingDrawing" xmlns:wp="http://schemas.openxmlformats.org/drawingml/2006/wordprocessingDrawing" xmlns:w10="urn:schemas-microsoft-com:office:word" xmlns:w="http://schemas.openxmlformats.org/wordprocessingml/2006/main" xmlns:w14="http://schemas.microsoft.com/office/word/2010/wordml" xmlns:w15="http://schemas.microsoft.com/office/word/2012/wordml" xmlns:w16cex="http://schemas.microsoft.com/office/word/2018/wordml/cex" xmlns:w16cid="http://schemas.microsoft.com/office/word/2016/wordml/cid" xmlns:w16="http://schemas.microsoft.com/office/word/2018/wordml" xmlns:w16sdtdh="http://schemas.microsoft.com/office/word/2020/wordml/sdtdatahash" xmlns:w16se="http://schemas.microsoft.com/office/word/2015/wordml/symex" xmlns:wpg="http://schemas.microsoft.com/office/word/2010/wordprocessingGroup" xmlns:wpi="http://schemas.microsoft.com/office/word/2010/wordprocessingInk" xmlns:wne="http://schemas.microsoft.com/office/word/2006/wordml" xmlns:wps="http://schemas.microsoft.com/office/word/2010/wordprocessingShape" mc:Ignorable="w14 w15 w16se w16cid w16 w16cex w16sdtdh wp14">
   <w:body>
     <w:p>
       <w:pPr>
@@ -491,7 +491,7 @@
                               <w:rPr>
                                 <w:rFonts w:asciiTheme="majorHAnsi" w:hAnsiTheme="majorHAnsi" w:cstheme="majorHAnsi"/>
                               </w:rPr>
-                              <w:t>5</w:t>
+                              <w:t>6</w:t>
                             </w:r>
                           </w:p>
                           <w:p>
@@ -502,7 +502,7 @@
                               <w:rPr>
                                 <w:rFonts w:asciiTheme="minorHAnsi" w:hAnsiTheme="minorHAnsi"/>
                               </w:rPr>
-                              <w:t>September</w:t>
+                              <w:t>January</w:t>
                             </w:r>
                             <w:r>
                               <w:rPr>
@@ -514,7 +514,13 @@
                               <w:rPr>
                                 <w:rFonts w:asciiTheme="minorHAnsi" w:hAnsiTheme="minorHAnsi"/>
                               </w:rPr>
-                              <w:t>21</w:t>
+                              <w:t>2</w:t>
+                            </w:r>
+                            <w:r>
+                              <w:rPr>
+                                <w:rFonts w:asciiTheme="minorHAnsi" w:hAnsiTheme="minorHAnsi"/>
+                              </w:rPr>
+                              <w:t>4</w:t>
                             </w:r>
                           </w:p>
                         </w:txbxContent>
@@ -543,7 +549,7 @@
                 <v:stroke joinstyle="miter"/>
                 <v:path gradientshapeok="t" o:connecttype="rect"/>
               </v:shapetype>
-              <v:shape id="Text Box 3" o:spid="_x0000_s1026" type="#_x0000_t202" style="position:absolute;margin-left:184.05pt;margin-top:.2pt;width:4in;height:195.95pt;z-index:251659264;visibility:visible;mso-wrap-style:square;mso-width-percent:0;mso-height-percent:0;mso-wrap-distance-left:9pt;mso-wrap-distance-top:0;mso-wrap-distance-right:9pt;mso-wrap-distance-bottom:0;mso-position-horizontal:absolute;mso-position-horizontal-relative:text;mso-position-vertical:absolute;mso-position-vertical-relative:text;mso-width-percent:0;mso-height-percent:0;mso-width-relative:margin;mso-height-relative:margin;v-text-anchor:top" o:gfxdata="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" filled="f" stroked="f">
+              <v:shape id="Text Box 3" o:spid="_x0000_s1026" type="#_x0000_t202" style="position:absolute;margin-left:184.05pt;margin-top:.2pt;width:4in;height:195.95pt;z-index:251659264;visibility:visible;mso-wrap-style:square;mso-width-percent:0;mso-height-percent:0;mso-wrap-distance-left:9pt;mso-wrap-distance-top:0;mso-wrap-distance-right:9pt;mso-wrap-distance-bottom:0;mso-position-horizontal:absolute;mso-position-horizontal-relative:text;mso-position-vertical:absolute;mso-position-vertical-relative:text;mso-width-percent:0;mso-height-percent:0;mso-width-relative:margin;mso-height-relative:margin;v-text-anchor:top" o:gfxdata="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" filled="f" stroked="f">
                 <v:textbox>
                   <w:txbxContent>
                     <w:p>
@@ -600,7 +606,7 @@
                         <w:rPr>
                           <w:rFonts w:asciiTheme="majorHAnsi" w:hAnsiTheme="majorHAnsi" w:cstheme="majorHAnsi"/>
                         </w:rPr>
-                        <w:t>5</w:t>
+                        <w:t>6</w:t>
                       </w:r>
                     </w:p>
                     <w:p>
@@ -611,7 +617,7 @@
                         <w:rPr>
                           <w:rFonts w:asciiTheme="minorHAnsi" w:hAnsiTheme="minorHAnsi"/>
                         </w:rPr>
-                        <w:t>September</w:t>
+                        <w:t>January</w:t>
                       </w:r>
                       <w:r>
                         <w:rPr>
@@ -623,7 +629,13 @@
                         <w:rPr>
                           <w:rFonts w:asciiTheme="minorHAnsi" w:hAnsiTheme="minorHAnsi"/>
                         </w:rPr>
-                        <w:t>21</w:t>
+                        <w:t>2</w:t>
+                      </w:r>
+                      <w:r>
+                        <w:rPr>
+                          <w:rFonts w:asciiTheme="minorHAnsi" w:hAnsiTheme="minorHAnsi"/>
+                        </w:rPr>
+                        <w:t>4</w:t>
                       </w:r>
                     </w:p>
                   </w:txbxContent>
@@ -697,7 +709,7 @@
           <w:rFonts w:asciiTheme="minorHAnsi" w:hAnsiTheme="minorHAnsi"/>
           <w:sz w:val="16"/>
         </w:rPr>
-        <w:t>5</w:t>
+        <w:t>6</w:t>
       </w:r>
       <w:r>
         <w:br/>
@@ -790,7 +802,10 @@
         <w:t>©20</w:t>
       </w:r>
       <w:r>
-        <w:t>21</w:t>
+        <w:t>2</w:t>
+      </w:r>
+      <w:r>
+        <w:t>4</w:t>
       </w:r>
       <w:r>
         <w:t xml:space="preserve"> Open Networking Foundation. All rights reserved.</w:t>
@@ -8976,6 +8991,75 @@
           </w:p>
         </w:tc>
       </w:tr>
+      <w:tr>
+        <w:trPr>
+          <w:cantSplit/>
+        </w:trPr>
+        <w:tc>
+          <w:tcPr>
+            <w:tcW w:w="883" w:type="dxa"/>
+          </w:tcPr>
+          <w:p>
+            <w:pPr>
+              <w:spacing w:before="120" w:after="120"/>
+              <w:rPr>
+                <w:sz w:val="20"/>
+                <w:szCs w:val="20"/>
+              </w:rPr>
+            </w:pPr>
+            <w:r>
+              <w:rPr>
+                <w:sz w:val="20"/>
+                <w:szCs w:val="20"/>
+              </w:rPr>
+              <w:t>1.6</w:t>
+            </w:r>
+          </w:p>
+        </w:tc>
+        <w:tc>
+          <w:tcPr>
+            <w:tcW w:w="2015" w:type="dxa"/>
+          </w:tcPr>
+          <w:p>
+            <w:pPr>
+              <w:spacing w:before="120" w:after="120"/>
+              <w:rPr>
+                <w:sz w:val="20"/>
+                <w:szCs w:val="20"/>
+              </w:rPr>
+            </w:pPr>
+            <w:r>
+              <w:rPr>
+                <w:sz w:val="20"/>
+                <w:szCs w:val="20"/>
+              </w:rPr>
+              <w:t>January 2024</w:t>
+            </w:r>
+          </w:p>
+        </w:tc>
+        <w:tc>
+          <w:tcPr>
+            <w:tcW w:w="6678" w:type="dxa"/>
+          </w:tcPr>
+          <w:p>
+            <w:pPr>
+              <w:spacing w:before="120" w:after="120"/>
+              <w:rPr>
+                <w:sz w:val="20"/>
+                <w:szCs w:val="20"/>
+              </w:rPr>
+            </w:pPr>
+            <w:r>
+              <w:rPr>
+                <w:color w:val="auto"/>
+                <w:sz w:val="20"/>
+                <w:szCs w:val="20"/>
+              </w:rPr>
+              <w:t>Updated release and dates.</w:t>
+            </w:r>
+          </w:p>
+        </w:tc>
+      </w:tr>
     </w:tbl>
     <w:p>
       <w:pPr>
@@ -11349,7 +11433,7 @@
           <v:shape id="_x0000_i1025" type="#_x0000_t75" style="width:410.25pt;height:309.75pt" o:ole="">
             <v:imagedata r:id="rId27" o:title=""/>
           </v:shape>
-          <o:OLEObject Type="Embed" ProgID="PowerPoint.Slide.12" ShapeID="_x0000_i1025" DrawAspect="Content" ObjectID="_1692424648" r:id="rId28"/>
+          <o:OLEObject Type="Embed" ProgID="PowerPoint.Slide.12" ShapeID="_x0000_i1025" DrawAspect="Content" ObjectID="_1766410977" r:id="rId28"/>
         </w:object>
       </w:r>
     </w:p>
@@ -11455,7 +11539,7 @@
           <v:shape id="_x0000_i1026" type="#_x0000_t75" style="width:424.5pt;height:252pt" o:ole="">
             <v:imagedata r:id="rId29" o:title=""/>
           </v:shape>
-          <o:OLEObject Type="Embed" ProgID="PowerPoint.Slide.12" ShapeID="_x0000_i1026" DrawAspect="Content" ObjectID="_1692424649" r:id="rId30"/>
+          <o:OLEObject Type="Embed" ProgID="PowerPoint.Slide.12" ShapeID="_x0000_i1026" DrawAspect="Content" ObjectID="_1766410978" r:id="rId30"/>
         </w:object>
       </w:r>
     </w:p>
@@ -11693,7 +11777,7 @@
           <v:shape id="_x0000_i1027" type="#_x0000_t75" style="width:5in;height:273.75pt" o:ole="">
             <v:imagedata r:id="rId31" o:title=""/>
           </v:shape>
-          <o:OLEObject Type="Embed" ProgID="PowerPoint.Slide.12" ShapeID="_x0000_i1027" DrawAspect="Content" ObjectID="_1692424650" r:id="rId32"/>
+          <o:OLEObject Type="Embed" ProgID="PowerPoint.Slide.12" ShapeID="_x0000_i1027" DrawAspect="Content" ObjectID="_1766410979" r:id="rId32"/>
         </w:object>
       </w:r>
     </w:p>
@@ -11845,7 +11929,7 @@
           <v:shape id="_x0000_i1028" type="#_x0000_t75" style="width:367.5pt;height:273.75pt" o:ole="">
             <v:imagedata r:id="rId33" o:title=""/>
           </v:shape>
-          <o:OLEObject Type="Embed" ProgID="PowerPoint.Slide.12" ShapeID="_x0000_i1028" DrawAspect="Content" ObjectID="_1692424651" r:id="rId34"/>
+          <o:OLEObject Type="Embed" ProgID="PowerPoint.Slide.12" ShapeID="_x0000_i1028" DrawAspect="Content" ObjectID="_1766410980" r:id="rId34"/>
         </w:object>
       </w:r>
     </w:p>
@@ -11968,7 +12052,7 @@
           <v:shape id="_x0000_i1029" type="#_x0000_t75" style="width:468pt;height:352.5pt" o:ole="">
             <v:imagedata r:id="rId36" o:title=""/>
           </v:shape>
-          <o:OLEObject Type="Embed" ProgID="PowerPoint.Slide.12" ShapeID="_x0000_i1029" DrawAspect="Content" ObjectID="_1692424652" r:id="rId37"/>
+          <o:OLEObject Type="Embed" ProgID="PowerPoint.Slide.12" ShapeID="_x0000_i1029" DrawAspect="Content" ObjectID="_1766410981" r:id="rId37"/>
         </w:object>
       </w:r>
     </w:p>
@@ -13308,7 +13392,7 @@
           </mc:Choice>
           <mc:Fallback>
             <w:pict>
-              <v:group w14:anchorId="2870BC50" id="Zone de dessin 1" o:spid="_x0000_s1026" editas="canvas" style="width:6in;height:252pt;mso-position-horizontal-relative:char;mso-position-vertical-relative:line" coordsize="54864,32004" o:gfxdata="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">
+              <v:group w14:anchorId="532D1099" id="Zone de dessin 1" o:spid="_x0000_s1026" editas="canvas" style="width:6in;height:252pt;mso-position-horizontal-relative:char;mso-position-vertical-relative:line" coordsize="54864,32004" o:gfxdata="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">
                 <v:shape id="_x0000_s1027" type="#_x0000_t75" style="position:absolute;width:54864;height:32004;visibility:visible;mso-wrap-style:square">
                   <v:fill o:detectmouseclick="t"/>
                   <v:path o:connecttype="none"/>
@@ -13818,7 +13902,7 @@
           </mc:Choice>
           <mc:Fallback>
             <w:pict>
-              <v:group w14:anchorId="44956CB9" id="Zone de dessin 1" o:spid="_x0000_s1026" editas="canvas" style="width:271.7pt;height:158.7pt;mso-position-horizontal-relative:char;mso-position-vertical-relative:line" coordsize="34505,20154" o:gfxdata="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">
+              <v:group w14:anchorId="29A874A6" id="Zone de dessin 1" o:spid="_x0000_s1026" editas="canvas" style="width:271.7pt;height:158.7pt;mso-position-horizontal-relative:char;mso-position-vertical-relative:line" coordsize="34505,20154" o:gfxdata="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">
                 <v:shape id="_x0000_s1027" type="#_x0000_t75" style="position:absolute;width:34505;height:20154;visibility:visible;mso-wrap-style:square">
                   <v:fill o:detectmouseclick="t"/>
                   <v:path o:connecttype="none"/>
@@ -19331,7 +19415,7 @@
 </file>
 
 <file path=word/comments.xml><?xml version="1.0" encoding="utf-8"?>
-<w:comments xmlns:wpc="http://schemas.microsoft.com/office/word/2010/wordprocessingCanvas" xmlns:cx="http://schemas.microsoft.com/office/drawing/2014/chartex" xmlns:cx1="http://schemas.microsoft.com/office/drawing/2015/9/8/chartex" xmlns:cx2="http://schemas.microsoft.com/office/drawing/2015/10/21/chartex" xmlns:cx3="http://schemas.microsoft.com/office/drawing/2016/5/9/chartex" xmlns:cx4="http://schemas.microsoft.com/office/drawing/2016/5/10/chartex" xmlns:cx5="http://schemas.microsoft.com/office/drawing/2016/5/11/chartex" xmlns:cx6="http://schemas.microsoft.com/office/drawing/2016/5/12/chartex" xmlns:cx7="http://schemas.microsoft.com/office/drawing/2016/5/13/chartex" xmlns:cx8="http://schemas.microsoft.com/office/drawing/2016/5/14/chartex" xmlns:mc="http://schemas.openxmlformats.org/markup-compatibility/2006" xmlns:aink="http://schemas.microsoft.com/office/drawing/2016/ink" xmlns:am3d="http://schemas.microsoft.com/office/drawing/2017/model3d" xmlns:o="urn:schemas-microsoft-com:office:office" xmlns:r="http://schemas.openxmlformats.org/officeDocument/2006/relationships" xmlns:m="http://schemas.openxmlformats.org/officeDocument/2006/math" xmlns:v="urn:schemas-microsoft-com:vml" xmlns:wp14="http://schemas.microsoft.com/office/word/2010/wordprocessingDrawing" xmlns:wp="http://schemas.openxmlformats.org/drawingml/2006/wordprocessingDrawing" xmlns:w10="urn:schemas-microsoft-com:office:word" xmlns:w="http://schemas.openxmlformats.org/wordprocessingml/2006/main" xmlns:w14="http://schemas.microsoft.com/office/word/2010/wordml" xmlns:w15="http://schemas.microsoft.com/office/word/2012/wordml" xmlns:w16cex="http://schemas.microsoft.com/office/word/2018/wordml/cex" xmlns:w16cid="http://schemas.microsoft.com/office/word/2016/wordml/cid" xmlns:w16="http://schemas.microsoft.com/office/word/2018/wordml" xmlns:w16sdtdh="http://schemas.microsoft.com/office/word/2020/wordml/sdtdatahash" xmlns:w16se="http://schemas.microsoft.com/office/word/2015/wordml/symex" xmlns:wpg="http://schemas.microsoft.com/office/word/2010/wordprocessingGroup" xmlns:wpi="http://schemas.microsoft.com/office/word/2010/wordprocessingInk" xmlns:wne="http://schemas.microsoft.com/office/word/2006/wordml" xmlns:wps="http://schemas.microsoft.com/office/word/2010/wordprocessingShape" mc:Ignorable="w14 w15 w16se w16cid w16 w16cex w16sdtdh wp14">
+<w:comments xmlns:wpc="http://schemas.microsoft.com/office/word/2010/wordprocessingCanvas" xmlns:cx="http://schemas.microsoft.com/office/drawing/2014/chartex" xmlns:cx1="http://schemas.microsoft.com/office/drawing/2015/9/8/chartex" xmlns:cx2="http://schemas.microsoft.com/office/drawing/2015/10/21/chartex" xmlns:cx3="http://schemas.microsoft.com/office/drawing/2016/5/9/chartex" xmlns:cx4="http://schemas.microsoft.com/office/drawing/2016/5/10/chartex" xmlns:cx5="http://schemas.microsoft.com/office/drawing/2016/5/11/chartex" xmlns:cx6="http://schemas.microsoft.com/office/drawing/2016/5/12/chartex" xmlns:cx7="http://schemas.microsoft.com/office/drawing/2016/5/13/chartex" xmlns:cx8="http://schemas.microsoft.com/office/drawing/2016/5/14/chartex" xmlns:mc="http://schemas.openxmlformats.org/markup-compatibility/2006" xmlns:aink="http://schemas.microsoft.com/office/drawing/2016/ink" xmlns:am3d="http://schemas.microsoft.com/office/drawing/2017/model3d" xmlns:o="urn:schemas-microsoft-com:office:office" xmlns:oel="http://schemas.microsoft.com/office/2019/extlst" xmlns:r="http://schemas.openxmlformats.org/officeDocument/2006/relationships" xmlns:m="http://schemas.openxmlformats.org/officeDocument/2006/math" xmlns:v="urn:schemas-microsoft-com:vml" xmlns:wp14="http://schemas.microsoft.com/office/word/2010/wordprocessingDrawing" xmlns:wp="http://schemas.openxmlformats.org/drawingml/2006/wordprocessingDrawing" xmlns:w10="urn:schemas-microsoft-com:office:word" xmlns:w="http://schemas.openxmlformats.org/wordprocessingml/2006/main" xmlns:w14="http://schemas.microsoft.com/office/word/2010/wordml" xmlns:w15="http://schemas.microsoft.com/office/word/2012/wordml" xmlns:w16cex="http://schemas.microsoft.com/office/word/2018/wordml/cex" xmlns:w16cid="http://schemas.microsoft.com/office/word/2016/wordml/cid" xmlns:w16="http://schemas.microsoft.com/office/word/2018/wordml" xmlns:w16sdtdh="http://schemas.microsoft.com/office/word/2020/wordml/sdtdatahash" xmlns:w16se="http://schemas.microsoft.com/office/word/2015/wordml/symex" xmlns:wpg="http://schemas.microsoft.com/office/word/2010/wordprocessingGroup" xmlns:wpi="http://schemas.microsoft.com/office/word/2010/wordprocessingInk" xmlns:wne="http://schemas.microsoft.com/office/word/2006/wordml" xmlns:wps="http://schemas.microsoft.com/office/word/2010/wordprocessingShape" mc:Ignorable="w14 w15 w16se w16cid w16 w16cex w16sdtdh wp14">
   <w:comment w:id="9" w:author="Author" w:initials="A">
     <w:p>
       <w:pPr>
@@ -19414,19 +19498,19 @@
 </file>
 
 <file path=word/commentsExtended.xml><?xml version="1.0" encoding="utf-8"?>
-<w15:commentsEx xmlns:wpc="http://schemas.microsoft.com/office/word/2010/wordprocessingCanvas" xmlns:cx="http://schemas.microsoft.com/office/drawing/2014/chartex" xmlns:cx1="http://schemas.microsoft.com/office/drawing/2015/9/8/chartex" xmlns:cx2="http://schemas.microsoft.com/office/drawing/2015/10/21/chartex" xmlns:cx3="http://schemas.microsoft.com/office/drawing/2016/5/9/chartex" xmlns:cx4="http://schemas.microsoft.com/office/drawing/2016/5/10/chartex" xmlns:cx5="http://schemas.microsoft.com/office/drawing/2016/5/11/chartex" xmlns:cx6="http://schemas.microsoft.com/office/drawing/2016/5/12/chartex" xmlns:cx7="http://schemas.microsoft.com/office/drawing/2016/5/13/chartex" xmlns:cx8="http://schemas.microsoft.com/office/drawing/2016/5/14/chartex" xmlns:mc="http://schemas.openxmlformats.org/markup-compatibility/2006" xmlns:aink="http://schemas.microsoft.com/office/drawing/2016/ink" xmlns:am3d="http://schemas.microsoft.com/office/drawing/2017/model3d" xmlns:o="urn:schemas-microsoft-com:office:office" xmlns:r="http://schemas.openxmlformats.org/officeDocument/2006/relationships" xmlns:m="http://schemas.openxmlformats.org/officeDocument/2006/math" xmlns:v="urn:schemas-microsoft-com:vml" xmlns:wp14="http://schemas.microsoft.com/office/word/2010/wordprocessingDrawing" xmlns:wp="http://schemas.openxmlformats.org/drawingml/2006/wordprocessingDrawing" xmlns:w10="urn:schemas-microsoft-com:office:word" xmlns:w="http://schemas.openxmlformats.org/wordprocessingml/2006/main" xmlns:w14="http://schemas.microsoft.com/office/word/2010/wordml" xmlns:w15="http://schemas.microsoft.com/office/word/2012/wordml" xmlns:w16cex="http://schemas.microsoft.com/office/word/2018/wordml/cex" xmlns:w16cid="http://schemas.microsoft.com/office/word/2016/wordml/cid" xmlns:w16="http://schemas.microsoft.com/office/word/2018/wordml" xmlns:w16sdtdh="http://schemas.microsoft.com/office/word/2020/wordml/sdtdatahash" xmlns:w16se="http://schemas.microsoft.com/office/word/2015/wordml/symex" xmlns:wpg="http://schemas.microsoft.com/office/word/2010/wordprocessingGroup" xmlns:wpi="http://schemas.microsoft.com/office/word/2010/wordprocessingInk" xmlns:wne="http://schemas.microsoft.com/office/word/2006/wordml" xmlns:wps="http://schemas.microsoft.com/office/word/2010/wordprocessingShape" mc:Ignorable="w14 w15 w16se w16cid w16 w16cex w16sdtdh wp14">
+<w15:commentsEx xmlns:wpc="http://schemas.microsoft.com/office/word/2010/wordprocessingCanvas" xmlns:cx="http://schemas.microsoft.com/office/drawing/2014/chartex" xmlns:cx1="http://schemas.microsoft.com/office/drawing/2015/9/8/chartex" xmlns:cx2="http://schemas.microsoft.com/office/drawing/2015/10/21/chartex" xmlns:cx3="http://schemas.microsoft.com/office/drawing/2016/5/9/chartex" xmlns:cx4="http://schemas.microsoft.com/office/drawing/2016/5/10/chartex" xmlns:cx5="http://schemas.microsoft.com/office/drawing/2016/5/11/chartex" xmlns:cx6="http://schemas.microsoft.com/office/drawing/2016/5/12/chartex" xmlns:cx7="http://schemas.microsoft.com/office/drawing/2016/5/13/chartex" xmlns:cx8="http://schemas.microsoft.com/office/drawing/2016/5/14/chartex" xmlns:mc="http://schemas.openxmlformats.org/markup-compatibility/2006" xmlns:aink="http://schemas.microsoft.com/office/drawing/2016/ink" xmlns:am3d="http://schemas.microsoft.com/office/drawing/2017/model3d" xmlns:o="urn:schemas-microsoft-com:office:office" xmlns:oel="http://schemas.microsoft.com/office/2019/extlst" xmlns:r="http://schemas.openxmlformats.org/officeDocument/2006/relationships" xmlns:m="http://schemas.openxmlformats.org/officeDocument/2006/math" xmlns:v="urn:schemas-microsoft-com:vml" xmlns:wp14="http://schemas.microsoft.com/office/word/2010/wordprocessingDrawing" xmlns:wp="http://schemas.openxmlformats.org/drawingml/2006/wordprocessingDrawing" xmlns:w10="urn:schemas-microsoft-com:office:word" xmlns:w="http://schemas.openxmlformats.org/wordprocessingml/2006/main" xmlns:w14="http://schemas.microsoft.com/office/word/2010/wordml" xmlns:w15="http://schemas.microsoft.com/office/word/2012/wordml" xmlns:w16cex="http://schemas.microsoft.com/office/word/2018/wordml/cex" xmlns:w16cid="http://schemas.microsoft.com/office/word/2016/wordml/cid" xmlns:w16="http://schemas.microsoft.com/office/word/2018/wordml" xmlns:w16sdtdh="http://schemas.microsoft.com/office/word/2020/wordml/sdtdatahash" xmlns:w16se="http://schemas.microsoft.com/office/word/2015/wordml/symex" xmlns:wpg="http://schemas.microsoft.com/office/word/2010/wordprocessingGroup" xmlns:wpi="http://schemas.microsoft.com/office/word/2010/wordprocessingInk" xmlns:wne="http://schemas.microsoft.com/office/word/2006/wordml" xmlns:wps="http://schemas.microsoft.com/office/word/2010/wordprocessingShape" mc:Ignorable="w14 w15 w16se w16cid w16 w16cex w16sdtdh wp14">
   <w15:commentEx w15:paraId="40516EF2" w15:done="0"/>
 </w15:commentsEx>
 </file>
 
 <file path=word/commentsIds.xml><?xml version="1.0" encoding="utf-8"?>
-<w16cid:commentsIds xmlns:wpc="http://schemas.microsoft.com/office/word/2010/wordprocessingCanvas" xmlns:cx="http://schemas.microsoft.com/office/drawing/2014/chartex" xmlns:cx1="http://schemas.microsoft.com/office/drawing/2015/9/8/chartex" xmlns:cx2="http://schemas.microsoft.com/office/drawing/2015/10/21/chartex" xmlns:cx3="http://schemas.microsoft.com/office/drawing/2016/5/9/chartex" xmlns:cx4="http://schemas.microsoft.com/office/drawing/2016/5/10/chartex" xmlns:cx5="http://schemas.microsoft.com/office/drawing/2016/5/11/chartex" xmlns:cx6="http://schemas.microsoft.com/office/drawing/2016/5/12/chartex" xmlns:cx7="http://schemas.microsoft.com/office/drawing/2016/5/13/chartex" xmlns:cx8="http://schemas.microsoft.com/office/drawing/2016/5/14/chartex" xmlns:mc="http://schemas.openxmlformats.org/markup-compatibility/2006" xmlns:aink="http://schemas.microsoft.com/office/drawing/2016/ink" xmlns:am3d="http://schemas.microsoft.com/office/drawing/2017/model3d" xmlns:o="urn:schemas-microsoft-com:office:office" xmlns:r="http://schemas.openxmlformats.org/officeDocument/2006/relationships" xmlns:m="http://schemas.openxmlformats.org/officeDocument/2006/math" xmlns:v="urn:schemas-microsoft-com:vml" xmlns:wp14="http://schemas.microsoft.com/office/word/2010/wordprocessingDrawing" xmlns:wp="http://schemas.openxmlformats.org/drawingml/2006/wordprocessingDrawing" xmlns:w10="urn:schemas-microsoft-com:office:word" xmlns:w="http://schemas.openxmlformats.org/wordprocessingml/2006/main" xmlns:w14="http://schemas.microsoft.com/office/word/2010/wordml" xmlns:w15="http://schemas.microsoft.com/office/word/2012/wordml" xmlns:w16cex="http://schemas.microsoft.com/office/word/2018/wordml/cex" xmlns:w16cid="http://schemas.microsoft.com/office/word/2016/wordml/cid" xmlns:w16="http://schemas.microsoft.com/office/word/2018/wordml" xmlns:w16sdtdh="http://schemas.microsoft.com/office/word/2020/wordml/sdtdatahash" xmlns:w16se="http://schemas.microsoft.com/office/word/2015/wordml/symex" xmlns:wpg="http://schemas.microsoft.com/office/word/2010/wordprocessingGroup" xmlns:wpi="http://schemas.microsoft.com/office/word/2010/wordprocessingInk" xmlns:wne="http://schemas.microsoft.com/office/word/2006/wordml" xmlns:wps="http://schemas.microsoft.com/office/word/2010/wordprocessingShape" mc:Ignorable="w14 w15 w16se w16cid w16 w16cex w16sdtdh wp14">
+<w16cid:commentsIds xmlns:wpc="http://schemas.microsoft.com/office/word/2010/wordprocessingCanvas" xmlns:cx="http://schemas.microsoft.com/office/drawing/2014/chartex" xmlns:cx1="http://schemas.microsoft.com/office/drawing/2015/9/8/chartex" xmlns:cx2="http://schemas.microsoft.com/office/drawing/2015/10/21/chartex" xmlns:cx3="http://schemas.microsoft.com/office/drawing/2016/5/9/chartex" xmlns:cx4="http://schemas.microsoft.com/office/drawing/2016/5/10/chartex" xmlns:cx5="http://schemas.microsoft.com/office/drawing/2016/5/11/chartex" xmlns:cx6="http://schemas.microsoft.com/office/drawing/2016/5/12/chartex" xmlns:cx7="http://schemas.microsoft.com/office/drawing/2016/5/13/chartex" xmlns:cx8="http://schemas.microsoft.com/office/drawing/2016/5/14/chartex" xmlns:mc="http://schemas.openxmlformats.org/markup-compatibility/2006" xmlns:aink="http://schemas.microsoft.com/office/drawing/2016/ink" xmlns:am3d="http://schemas.microsoft.com/office/drawing/2017/model3d" xmlns:o="urn:schemas-microsoft-com:office:office" xmlns:oel="http://schemas.microsoft.com/office/2019/extlst" xmlns:r="http://schemas.openxmlformats.org/officeDocument/2006/relationships" xmlns:m="http://schemas.openxmlformats.org/officeDocument/2006/math" xmlns:v="urn:schemas-microsoft-com:vml" xmlns:wp14="http://schemas.microsoft.com/office/word/2010/wordprocessingDrawing" xmlns:wp="http://schemas.openxmlformats.org/drawingml/2006/wordprocessingDrawing" xmlns:w10="urn:schemas-microsoft-com:office:word" xmlns:w="http://schemas.openxmlformats.org/wordprocessingml/2006/main" xmlns:w14="http://schemas.microsoft.com/office/word/2010/wordml" xmlns:w15="http://schemas.microsoft.com/office/word/2012/wordml" xmlns:w16cex="http://schemas.microsoft.com/office/word/2018/wordml/cex" xmlns:w16cid="http://schemas.microsoft.com/office/word/2016/wordml/cid" xmlns:w16="http://schemas.microsoft.com/office/word/2018/wordml" xmlns:w16sdtdh="http://schemas.microsoft.com/office/word/2020/wordml/sdtdatahash" xmlns:w16se="http://schemas.microsoft.com/office/word/2015/wordml/symex" xmlns:wpg="http://schemas.microsoft.com/office/word/2010/wordprocessingGroup" xmlns:wpi="http://schemas.microsoft.com/office/word/2010/wordprocessingInk" xmlns:wne="http://schemas.microsoft.com/office/word/2006/wordml" xmlns:wps="http://schemas.microsoft.com/office/word/2010/wordprocessingShape" mc:Ignorable="w14 w15 w16se w16cid w16 w16cex w16sdtdh wp14">
   <w16cid:commentId w16cid:paraId="40516EF2" w16cid:durableId="1E0E6015"/>
 </w16cid:commentsIds>
 </file>
 
 <file path=word/endnotes.xml><?xml version="1.0" encoding="utf-8"?>
-<w:endnotes xmlns:wpc="http://schemas.microsoft.com/office/word/2010/wordprocessingCanvas" xmlns:cx="http://schemas.microsoft.com/office/drawing/2014/chartex" xmlns:cx1="http://schemas.microsoft.com/office/drawing/2015/9/8/chartex" xmlns:cx2="http://schemas.microsoft.com/office/drawing/2015/10/21/chartex" xmlns:cx3="http://schemas.microsoft.com/office/drawing/2016/5/9/chartex" xmlns:cx4="http://schemas.microsoft.com/office/drawing/2016/5/10/chartex" xmlns:cx5="http://schemas.microsoft.com/office/drawing/2016/5/11/chartex" xmlns:cx6="http://schemas.microsoft.com/office/drawing/2016/5/12/chartex" xmlns:cx7="http://schemas.microsoft.com/office/drawing/2016/5/13/chartex" xmlns:cx8="http://schemas.microsoft.com/office/drawing/2016/5/14/chartex" xmlns:mc="http://schemas.openxmlformats.org/markup-compatibility/2006" xmlns:aink="http://schemas.microsoft.com/office/drawing/2016/ink" xmlns:am3d="http://schemas.microsoft.com/office/drawing/2017/model3d" xmlns:o="urn:schemas-microsoft-com:office:office" xmlns:r="http://schemas.openxmlformats.org/officeDocument/2006/relationships" xmlns:m="http://schemas.openxmlformats.org/officeDocument/2006/math" xmlns:v="urn:schemas-microsoft-com:vml" xmlns:wp14="http://schemas.microsoft.com/office/word/2010/wordprocessingDrawing" xmlns:wp="http://schemas.openxmlformats.org/drawingml/2006/wordprocessingDrawing" xmlns:w10="urn:schemas-microsoft-com:office:word" xmlns:w="http://schemas.openxmlformats.org/wordprocessingml/2006/main" xmlns:w14="http://schemas.microsoft.com/office/word/2010/wordml" xmlns:w15="http://schemas.microsoft.com/office/word/2012/wordml" xmlns:w16cex="http://schemas.microsoft.com/office/word/2018/wordml/cex" xmlns:w16cid="http://schemas.microsoft.com/office/word/2016/wordml/cid" xmlns:w16="http://schemas.microsoft.com/office/word/2018/wordml" xmlns:w16sdtdh="http://schemas.microsoft.com/office/word/2020/wordml/sdtdatahash" xmlns:w16se="http://schemas.microsoft.com/office/word/2015/wordml/symex" xmlns:wpg="http://schemas.microsoft.com/office/word/2010/wordprocessingGroup" xmlns:wpi="http://schemas.microsoft.com/office/word/2010/wordprocessingInk" xmlns:wne="http://schemas.microsoft.com/office/word/2006/wordml" xmlns:wps="http://schemas.microsoft.com/office/word/2010/wordprocessingShape" mc:Ignorable="w14 w15 w16se w16cid w16 w16cex w16sdtdh wp14">
+<w:endnotes xmlns:wpc="http://schemas.microsoft.com/office/word/2010/wordprocessingCanvas" xmlns:cx="http://schemas.microsoft.com/office/drawing/2014/chartex" xmlns:cx1="http://schemas.microsoft.com/office/drawing/2015/9/8/chartex" xmlns:cx2="http://schemas.microsoft.com/office/drawing/2015/10/21/chartex" xmlns:cx3="http://schemas.microsoft.com/office/drawing/2016/5/9/chartex" xmlns:cx4="http://schemas.microsoft.com/office/drawing/2016/5/10/chartex" xmlns:cx5="http://schemas.microsoft.com/office/drawing/2016/5/11/chartex" xmlns:cx6="http://schemas.microsoft.com/office/drawing/2016/5/12/chartex" xmlns:cx7="http://schemas.microsoft.com/office/drawing/2016/5/13/chartex" xmlns:cx8="http://schemas.microsoft.com/office/drawing/2016/5/14/chartex" xmlns:mc="http://schemas.openxmlformats.org/markup-compatibility/2006" xmlns:aink="http://schemas.microsoft.com/office/drawing/2016/ink" xmlns:am3d="http://schemas.microsoft.com/office/drawing/2017/model3d" xmlns:o="urn:schemas-microsoft-com:office:office" xmlns:oel="http://schemas.microsoft.com/office/2019/extlst" xmlns:r="http://schemas.openxmlformats.org/officeDocument/2006/relationships" xmlns:m="http://schemas.openxmlformats.org/officeDocument/2006/math" xmlns:v="urn:schemas-microsoft-com:vml" xmlns:wp14="http://schemas.microsoft.com/office/word/2010/wordprocessingDrawing" xmlns:wp="http://schemas.openxmlformats.org/drawingml/2006/wordprocessingDrawing" xmlns:w10="urn:schemas-microsoft-com:office:word" xmlns:w="http://schemas.openxmlformats.org/wordprocessingml/2006/main" xmlns:w14="http://schemas.microsoft.com/office/word/2010/wordml" xmlns:w15="http://schemas.microsoft.com/office/word/2012/wordml" xmlns:w16cex="http://schemas.microsoft.com/office/word/2018/wordml/cex" xmlns:w16cid="http://schemas.microsoft.com/office/word/2016/wordml/cid" xmlns:w16="http://schemas.microsoft.com/office/word/2018/wordml" xmlns:w16sdtdh="http://schemas.microsoft.com/office/word/2020/wordml/sdtdatahash" xmlns:w16se="http://schemas.microsoft.com/office/word/2015/wordml/symex" xmlns:wpg="http://schemas.microsoft.com/office/word/2010/wordprocessingGroup" xmlns:wpi="http://schemas.microsoft.com/office/word/2010/wordprocessingInk" xmlns:wne="http://schemas.microsoft.com/office/word/2006/wordml" xmlns:wps="http://schemas.microsoft.com/office/word/2010/wordprocessingShape" mc:Ignorable="w14 w15 w16se w16cid w16 w16cex w16sdtdh wp14">
   <w:endnote w:type="separator" w:id="-1">
     <w:p>
       <w:pPr>
@@ -19451,7 +19535,7 @@
 </file>
 
 <file path=word/footer1.xml><?xml version="1.0" encoding="utf-8"?>
-<w:ftr xmlns:wpc="http://schemas.microsoft.com/office/word/2010/wordprocessingCanvas" xmlns:cx="http://schemas.microsoft.com/office/drawing/2014/chartex" xmlns:cx1="http://schemas.microsoft.com/office/drawing/2015/9/8/chartex" xmlns:cx2="http://schemas.microsoft.com/office/drawing/2015/10/21/chartex" xmlns:cx3="http://schemas.microsoft.com/office/drawing/2016/5/9/chartex" xmlns:cx4="http://schemas.microsoft.com/office/drawing/2016/5/10/chartex" xmlns:cx5="http://schemas.microsoft.com/office/drawing/2016/5/11/chartex" xmlns:cx6="http://schemas.microsoft.com/office/drawing/2016/5/12/chartex" xmlns:cx7="http://schemas.microsoft.com/office/drawing/2016/5/13/chartex" xmlns:cx8="http://schemas.microsoft.com/office/drawing/2016/5/14/chartex" xmlns:mc="http://schemas.openxmlformats.org/markup-compatibility/2006" xmlns:aink="http://schemas.microsoft.com/office/drawing/2016/ink" xmlns:am3d="http://schemas.microsoft.com/office/drawing/2017/model3d" xmlns:o="urn:schemas-microsoft-com:office:office" xmlns:r="http://schemas.openxmlformats.org/officeDocument/2006/relationships" xmlns:m="http://schemas.openxmlformats.org/officeDocument/2006/math" xmlns:v="urn:schemas-microsoft-com:vml" xmlns:wp14="http://schemas.microsoft.com/office/word/2010/wordprocessingDrawing" xmlns:wp="http://schemas.openxmlformats.org/drawingml/2006/wordprocessingDrawing" xmlns:w10="urn:schemas-microsoft-com:office:word" xmlns:w="http://schemas.openxmlformats.org/wordprocessingml/2006/main" xmlns:w14="http://schemas.microsoft.com/office/word/2010/wordml" xmlns:w15="http://schemas.microsoft.com/office/word/2012/wordml" xmlns:w16cex="http://schemas.microsoft.com/office/word/2018/wordml/cex" xmlns:w16cid="http://schemas.microsoft.com/office/word/2016/wordml/cid" xmlns:w16="http://schemas.microsoft.com/office/word/2018/wordml" xmlns:w16sdtdh="http://schemas.microsoft.com/office/word/2020/wordml/sdtdatahash" xmlns:w16se="http://schemas.microsoft.com/office/word/2015/wordml/symex" xmlns:wpg="http://schemas.microsoft.com/office/word/2010/wordprocessingGroup" xmlns:wpi="http://schemas.microsoft.com/office/word/2010/wordprocessingInk" xmlns:wne="http://schemas.microsoft.com/office/word/2006/wordml" xmlns:wps="http://schemas.microsoft.com/office/word/2010/wordprocessingShape" mc:Ignorable="w14 w15 w16se w16cid w16 w16cex w16sdtdh wp14">
+<w:ftr xmlns:wpc="http://schemas.microsoft.com/office/word/2010/wordprocessingCanvas" xmlns:cx="http://schemas.microsoft.com/office/drawing/2014/chartex" xmlns:cx1="http://schemas.microsoft.com/office/drawing/2015/9/8/chartex" xmlns:cx2="http://schemas.microsoft.com/office/drawing/2015/10/21/chartex" xmlns:cx3="http://schemas.microsoft.com/office/drawing/2016/5/9/chartex" xmlns:cx4="http://schemas.microsoft.com/office/drawing/2016/5/10/chartex" xmlns:cx5="http://schemas.microsoft.com/office/drawing/2016/5/11/chartex" xmlns:cx6="http://schemas.microsoft.com/office/drawing/2016/5/12/chartex" xmlns:cx7="http://schemas.microsoft.com/office/drawing/2016/5/13/chartex" xmlns:cx8="http://schemas.microsoft.com/office/drawing/2016/5/14/chartex" xmlns:mc="http://schemas.openxmlformats.org/markup-compatibility/2006" xmlns:aink="http://schemas.microsoft.com/office/drawing/2016/ink" xmlns:am3d="http://schemas.microsoft.com/office/drawing/2017/model3d" xmlns:o="urn:schemas-microsoft-com:office:office" xmlns:oel="http://schemas.microsoft.com/office/2019/extlst" xmlns:r="http://schemas.openxmlformats.org/officeDocument/2006/relationships" xmlns:m="http://schemas.openxmlformats.org/officeDocument/2006/math" xmlns:v="urn:schemas-microsoft-com:vml" xmlns:wp14="http://schemas.microsoft.com/office/word/2010/wordprocessingDrawing" xmlns:wp="http://schemas.openxmlformats.org/drawingml/2006/wordprocessingDrawing" xmlns:w10="urn:schemas-microsoft-com:office:word" xmlns:w="http://schemas.openxmlformats.org/wordprocessingml/2006/main" xmlns:w14="http://schemas.microsoft.com/office/word/2010/wordml" xmlns:w15="http://schemas.microsoft.com/office/word/2012/wordml" xmlns:w16cex="http://schemas.microsoft.com/office/word/2018/wordml/cex" xmlns:w16cid="http://schemas.microsoft.com/office/word/2016/wordml/cid" xmlns:w16="http://schemas.microsoft.com/office/word/2018/wordml" xmlns:w16sdtdh="http://schemas.microsoft.com/office/word/2020/wordml/sdtdatahash" xmlns:w16se="http://schemas.microsoft.com/office/word/2015/wordml/symex" xmlns:wpg="http://schemas.microsoft.com/office/word/2010/wordprocessingGroup" xmlns:wpi="http://schemas.microsoft.com/office/word/2010/wordprocessingInk" xmlns:wne="http://schemas.microsoft.com/office/word/2006/wordml" xmlns:wps="http://schemas.microsoft.com/office/word/2010/wordprocessingShape" mc:Ignorable="w14 w15 w16se w16cid w16 w16cex w16sdtdh wp14">
   <w:p>
     <w:pPr>
       <w:pStyle w:val="Footer"/>
@@ -19524,7 +19608,10 @@
       <w:t>20</w:t>
     </w:r>
     <w:r>
-      <w:t>21</w:t>
+      <w:t>2</w:t>
+    </w:r>
+    <w:r>
+      <w:t>4</w:t>
     </w:r>
     <w:r>
       <w:t xml:space="preserve"> </w:t>
@@ -19540,7 +19627,7 @@
 </file>
 
 <file path=word/footnotes.xml><?xml version="1.0" encoding="utf-8"?>
-<w:footnotes xmlns:wpc="http://schemas.microsoft.com/office/word/2010/wordprocessingCanvas" xmlns:cx="http://schemas.microsoft.com/office/drawing/2014/chartex" xmlns:cx1="http://schemas.microsoft.com/office/drawing/2015/9/8/chartex" xmlns:cx2="http://schemas.microsoft.com/office/drawing/2015/10/21/chartex" xmlns:cx3="http://schemas.microsoft.com/office/drawing/2016/5/9/chartex" xmlns:cx4="http://schemas.microsoft.com/office/drawing/2016/5/10/chartex" xmlns:cx5="http://schemas.microsoft.com/office/drawing/2016/5/11/chartex" xmlns:cx6="http://schemas.microsoft.com/office/drawing/2016/5/12/chartex" xmlns:cx7="http://schemas.microsoft.com/office/drawing/2016/5/13/chartex" xmlns:cx8="http://schemas.microsoft.com/office/drawing/2016/5/14/chartex" xmlns:mc="http://schemas.openxmlformats.org/markup-compatibility/2006" xmlns:aink="http://schemas.microsoft.com/office/drawing/2016/ink" xmlns:am3d="http://schemas.microsoft.com/office/drawing/2017/model3d" xmlns:o="urn:schemas-microsoft-com:office:office" xmlns:r="http://schemas.openxmlformats.org/officeDocument/2006/relationships" xmlns:m="http://schemas.openxmlformats.org/officeDocument/2006/math" xmlns:v="urn:schemas-microsoft-com:vml" xmlns:wp14="http://schemas.microsoft.com/office/word/2010/wordprocessingDrawing" xmlns:wp="http://schemas.openxmlformats.org/drawingml/2006/wordprocessingDrawing" xmlns:w10="urn:schemas-microsoft-com:office:word" xmlns:w="http://schemas.openxmlformats.org/wordprocessingml/2006/main" xmlns:w14="http://schemas.microsoft.com/office/word/2010/wordml" xmlns:w15="http://schemas.microsoft.com/office/word/2012/wordml" xmlns:w16cex="http://schemas.microsoft.com/office/word/2018/wordml/cex" xmlns:w16cid="http://schemas.microsoft.com/office/word/2016/wordml/cid" xmlns:w16="http://schemas.microsoft.com/office/word/2018/wordml" xmlns:w16sdtdh="http://schemas.microsoft.com/office/word/2020/wordml/sdtdatahash" xmlns:w16se="http://schemas.microsoft.com/office/word/2015/wordml/symex" xmlns:wpg="http://schemas.microsoft.com/office/word/2010/wordprocessingGroup" xmlns:wpi="http://schemas.microsoft.com/office/word/2010/wordprocessingInk" xmlns:wne="http://schemas.microsoft.com/office/word/2006/wordml" xmlns:wps="http://schemas.microsoft.com/office/word/2010/wordprocessingShape" mc:Ignorable="w14 w15 w16se w16cid w16 w16cex w16sdtdh wp14">
+<w:footnotes xmlns:wpc="http://schemas.microsoft.com/office/word/2010/wordprocessingCanvas" xmlns:cx="http://schemas.microsoft.com/office/drawing/2014/chartex" xmlns:cx1="http://schemas.microsoft.com/office/drawing/2015/9/8/chartex" xmlns:cx2="http://schemas.microsoft.com/office/drawing/2015/10/21/chartex" xmlns:cx3="http://schemas.microsoft.com/office/drawing/2016/5/9/chartex" xmlns:cx4="http://schemas.microsoft.com/office/drawing/2016/5/10/chartex" xmlns:cx5="http://schemas.microsoft.com/office/drawing/2016/5/11/chartex" xmlns:cx6="http://schemas.microsoft.com/office/drawing/2016/5/12/chartex" xmlns:cx7="http://schemas.microsoft.com/office/drawing/2016/5/13/chartex" xmlns:cx8="http://schemas.microsoft.com/office/drawing/2016/5/14/chartex" xmlns:mc="http://schemas.openxmlformats.org/markup-compatibility/2006" xmlns:aink="http://schemas.microsoft.com/office/drawing/2016/ink" xmlns:am3d="http://schemas.microsoft.com/office/drawing/2017/model3d" xmlns:o="urn:schemas-microsoft-com:office:office" xmlns:oel="http://schemas.microsoft.com/office/2019/extlst" xmlns:r="http://schemas.openxmlformats.org/officeDocument/2006/relationships" xmlns:m="http://schemas.openxmlformats.org/officeDocument/2006/math" xmlns:v="urn:schemas-microsoft-com:vml" xmlns:wp14="http://schemas.microsoft.com/office/word/2010/wordprocessingDrawing" xmlns:wp="http://schemas.openxmlformats.org/drawingml/2006/wordprocessingDrawing" xmlns:w10="urn:schemas-microsoft-com:office:word" xmlns:w="http://schemas.openxmlformats.org/wordprocessingml/2006/main" xmlns:w14="http://schemas.microsoft.com/office/word/2010/wordml" xmlns:w15="http://schemas.microsoft.com/office/word/2012/wordml" xmlns:w16cex="http://schemas.microsoft.com/office/word/2018/wordml/cex" xmlns:w16cid="http://schemas.microsoft.com/office/word/2016/wordml/cid" xmlns:w16="http://schemas.microsoft.com/office/word/2018/wordml" xmlns:w16sdtdh="http://schemas.microsoft.com/office/word/2020/wordml/sdtdatahash" xmlns:w16se="http://schemas.microsoft.com/office/word/2015/wordml/symex" xmlns:wpg="http://schemas.microsoft.com/office/word/2010/wordprocessingGroup" xmlns:wpi="http://schemas.microsoft.com/office/word/2010/wordprocessingInk" xmlns:wne="http://schemas.microsoft.com/office/word/2006/wordml" xmlns:wps="http://schemas.microsoft.com/office/word/2010/wordprocessingShape" mc:Ignorable="w14 w15 w16se w16cid w16 w16cex w16sdtdh wp14">
   <w:footnote w:type="separator" w:id="-1">
     <w:p>
       <w:pPr>
@@ -19826,7 +19913,7 @@
 </file>
 
 <file path=word/header1.xml><?xml version="1.0" encoding="utf-8"?>
-<w:hdr xmlns:wpc="http://schemas.microsoft.com/office/word/2010/wordprocessingCanvas" xmlns:cx="http://schemas.microsoft.com/office/drawing/2014/chartex" xmlns:cx1="http://schemas.microsoft.com/office/drawing/2015/9/8/chartex" xmlns:cx2="http://schemas.microsoft.com/office/drawing/2015/10/21/chartex" xmlns:cx3="http://schemas.microsoft.com/office/drawing/2016/5/9/chartex" xmlns:cx4="http://schemas.microsoft.com/office/drawing/2016/5/10/chartex" xmlns:cx5="http://schemas.microsoft.com/office/drawing/2016/5/11/chartex" xmlns:cx6="http://schemas.microsoft.com/office/drawing/2016/5/12/chartex" xmlns:cx7="http://schemas.microsoft.com/office/drawing/2016/5/13/chartex" xmlns:cx8="http://schemas.microsoft.com/office/drawing/2016/5/14/chartex" xmlns:mc="http://schemas.openxmlformats.org/markup-compatibility/2006" xmlns:aink="http://schemas.microsoft.com/office/drawing/2016/ink" xmlns:am3d="http://schemas.microsoft.com/office/drawing/2017/model3d" xmlns:o="urn:schemas-microsoft-com:office:office" xmlns:r="http://schemas.openxmlformats.org/officeDocument/2006/relationships" xmlns:m="http://schemas.openxmlformats.org/officeDocument/2006/math" xmlns:v="urn:schemas-microsoft-com:vml" xmlns:wp14="http://schemas.microsoft.com/office/word/2010/wordprocessingDrawing" xmlns:wp="http://schemas.openxmlformats.org/drawingml/2006/wordprocessingDrawing" xmlns:w10="urn:schemas-microsoft-com:office:word" xmlns:w="http://schemas.openxmlformats.org/wordprocessingml/2006/main" xmlns:w14="http://schemas.microsoft.com/office/word/2010/wordml" xmlns:w15="http://schemas.microsoft.com/office/word/2012/wordml" xmlns:w16cex="http://schemas.microsoft.com/office/word/2018/wordml/cex" xmlns:w16cid="http://schemas.microsoft.com/office/word/2016/wordml/cid" xmlns:w16="http://schemas.microsoft.com/office/word/2018/wordml" xmlns:w16sdtdh="http://schemas.microsoft.com/office/word/2020/wordml/sdtdatahash" xmlns:w16se="http://schemas.microsoft.com/office/word/2015/wordml/symex" xmlns:wpg="http://schemas.microsoft.com/office/word/2010/wordprocessingGroup" xmlns:wpi="http://schemas.microsoft.com/office/word/2010/wordprocessingInk" xmlns:wne="http://schemas.microsoft.com/office/word/2006/wordml" xmlns:wps="http://schemas.microsoft.com/office/word/2010/wordprocessingShape" mc:Ignorable="w14 w15 w16se w16cid w16 w16cex w16sdtdh wp14">
+<w:hdr xmlns:wpc="http://schemas.microsoft.com/office/word/2010/wordprocessingCanvas" xmlns:cx="http://schemas.microsoft.com/office/drawing/2014/chartex" xmlns:cx1="http://schemas.microsoft.com/office/drawing/2015/9/8/chartex" xmlns:cx2="http://schemas.microsoft.com/office/drawing/2015/10/21/chartex" xmlns:cx3="http://schemas.microsoft.com/office/drawing/2016/5/9/chartex" xmlns:cx4="http://schemas.microsoft.com/office/drawing/2016/5/10/chartex" xmlns:cx5="http://schemas.microsoft.com/office/drawing/2016/5/11/chartex" xmlns:cx6="http://schemas.microsoft.com/office/drawing/2016/5/12/chartex" xmlns:cx7="http://schemas.microsoft.com/office/drawing/2016/5/13/chartex" xmlns:cx8="http://schemas.microsoft.com/office/drawing/2016/5/14/chartex" xmlns:mc="http://schemas.openxmlformats.org/markup-compatibility/2006" xmlns:aink="http://schemas.microsoft.com/office/drawing/2016/ink" xmlns:am3d="http://schemas.microsoft.com/office/drawing/2017/model3d" xmlns:o="urn:schemas-microsoft-com:office:office" xmlns:oel="http://schemas.microsoft.com/office/2019/extlst" xmlns:r="http://schemas.openxmlformats.org/officeDocument/2006/relationships" xmlns:m="http://schemas.openxmlformats.org/officeDocument/2006/math" xmlns:v="urn:schemas-microsoft-com:vml" xmlns:wp14="http://schemas.microsoft.com/office/word/2010/wordprocessingDrawing" xmlns:wp="http://schemas.openxmlformats.org/drawingml/2006/wordprocessingDrawing" xmlns:w10="urn:schemas-microsoft-com:office:word" xmlns:w="http://schemas.openxmlformats.org/wordprocessingml/2006/main" xmlns:w14="http://schemas.microsoft.com/office/word/2010/wordml" xmlns:w15="http://schemas.microsoft.com/office/word/2012/wordml" xmlns:w16cex="http://schemas.microsoft.com/office/word/2018/wordml/cex" xmlns:w16cid="http://schemas.microsoft.com/office/word/2016/wordml/cid" xmlns:w16="http://schemas.microsoft.com/office/word/2018/wordml" xmlns:w16sdtdh="http://schemas.microsoft.com/office/word/2020/wordml/sdtdatahash" xmlns:w16se="http://schemas.microsoft.com/office/word/2015/wordml/symex" xmlns:wpg="http://schemas.microsoft.com/office/word/2010/wordprocessingGroup" xmlns:wpi="http://schemas.microsoft.com/office/word/2010/wordprocessingInk" xmlns:wne="http://schemas.microsoft.com/office/word/2006/wordml" xmlns:wps="http://schemas.microsoft.com/office/word/2010/wordprocessingShape" mc:Ignorable="w14 w15 w16se w16cid w16 w16cex w16sdtdh wp14">
   <w:p>
     <w:pPr>
       <w:pStyle w:val="Header"/>
@@ -19854,14 +19941,14 @@
       <w:t>1.</w:t>
     </w:r>
     <w:r>
-      <w:t>5</w:t>
+      <w:t>6</w:t>
     </w:r>
   </w:p>
 </w:hdr>
 </file>
 
 <file path=word/numbering.xml><?xml version="1.0" encoding="utf-8"?>
-<w:numbering xmlns:wpc="http://schemas.microsoft.com/office/word/2010/wordprocessingCanvas" xmlns:cx="http://schemas.microsoft.com/office/drawing/2014/chartex" xmlns:cx1="http://schemas.microsoft.com/office/drawing/2015/9/8/chartex" xmlns:cx2="http://schemas.microsoft.com/office/drawing/2015/10/21/chartex" xmlns:cx3="http://schemas.microsoft.com/office/drawing/2016/5/9/chartex" xmlns:cx4="http://schemas.microsoft.com/office/drawing/2016/5/10/chartex" xmlns:cx5="http://schemas.microsoft.com/office/drawing/2016/5/11/chartex" xmlns:cx6="http://schemas.microsoft.com/office/drawing/2016/5/12/chartex" xmlns:cx7="http://schemas.microsoft.com/office/drawing/2016/5/13/chartex" xmlns:cx8="http://schemas.microsoft.com/office/drawing/2016/5/14/chartex" xmlns:mc="http://schemas.openxmlformats.org/markup-compatibility/2006" xmlns:aink="http://schemas.microsoft.com/office/drawing/2016/ink" xmlns:am3d="http://schemas.microsoft.com/office/drawing/2017/model3d" xmlns:o="urn:schemas-microsoft-com:office:office" xmlns:r="http://schemas.openxmlformats.org/officeDocument/2006/relationships" xmlns:m="http://schemas.openxmlformats.org/officeDocument/2006/math" xmlns:v="urn:schemas-microsoft-com:vml" xmlns:wp14="http://schemas.microsoft.com/office/word/2010/wordprocessingDrawing" xmlns:wp="http://schemas.openxmlformats.org/drawingml/2006/wordprocessingDrawing" xmlns:w10="urn:schemas-microsoft-com:office:word" xmlns:w="http://schemas.openxmlformats.org/wordprocessingml/2006/main" xmlns:w14="http://schemas.microsoft.com/office/word/2010/wordml" xmlns:w15="http://schemas.microsoft.com/office/word/2012/wordml" xmlns:w16cex="http://schemas.microsoft.com/office/word/2018/wordml/cex" xmlns:w16cid="http://schemas.microsoft.com/office/word/2016/wordml/cid" xmlns:w16="http://schemas.microsoft.com/office/word/2018/wordml" xmlns:w16sdtdh="http://schemas.microsoft.com/office/word/2020/wordml/sdtdatahash" xmlns:w16se="http://schemas.microsoft.com/office/word/2015/wordml/symex" xmlns:wpg="http://schemas.microsoft.com/office/word/2010/wordprocessingGroup" xmlns:wpi="http://schemas.microsoft.com/office/word/2010/wordprocessingInk" xmlns:wne="http://schemas.microsoft.com/office/word/2006/wordml" xmlns:wps="http://schemas.microsoft.com/office/word/2010/wordprocessingShape" mc:Ignorable="w14 w15 w16se w16cid w16 w16cex w16sdtdh wp14">
+<w:numbering xmlns:wpc="http://schemas.microsoft.com/office/word/2010/wordprocessingCanvas" xmlns:cx="http://schemas.microsoft.com/office/drawing/2014/chartex" xmlns:cx1="http://schemas.microsoft.com/office/drawing/2015/9/8/chartex" xmlns:cx2="http://schemas.microsoft.com/office/drawing/2015/10/21/chartex" xmlns:cx3="http://schemas.microsoft.com/office/drawing/2016/5/9/chartex" xmlns:cx4="http://schemas.microsoft.com/office/drawing/2016/5/10/chartex" xmlns:cx5="http://schemas.microsoft.com/office/drawing/2016/5/11/chartex" xmlns:cx6="http://schemas.microsoft.com/office/drawing/2016/5/12/chartex" xmlns:cx7="http://schemas.microsoft.com/office/drawing/2016/5/13/chartex" xmlns:cx8="http://schemas.microsoft.com/office/drawing/2016/5/14/chartex" xmlns:mc="http://schemas.openxmlformats.org/markup-compatibility/2006" xmlns:aink="http://schemas.microsoft.com/office/drawing/2016/ink" xmlns:am3d="http://schemas.microsoft.com/office/drawing/2017/model3d" xmlns:o="urn:schemas-microsoft-com:office:office" xmlns:oel="http://schemas.microsoft.com/office/2019/extlst" xmlns:r="http://schemas.openxmlformats.org/officeDocument/2006/relationships" xmlns:m="http://schemas.openxmlformats.org/officeDocument/2006/math" xmlns:v="urn:schemas-microsoft-com:vml" xmlns:wp14="http://schemas.microsoft.com/office/word/2010/wordprocessingDrawing" xmlns:wp="http://schemas.openxmlformats.org/drawingml/2006/wordprocessingDrawing" xmlns:w10="urn:schemas-microsoft-com:office:word" xmlns:w="http://schemas.openxmlformats.org/wordprocessingml/2006/main" xmlns:w14="http://schemas.microsoft.com/office/word/2010/wordml" xmlns:w15="http://schemas.microsoft.com/office/word/2012/wordml" xmlns:w16cex="http://schemas.microsoft.com/office/word/2018/wordml/cex" xmlns:w16cid="http://schemas.microsoft.com/office/word/2016/wordml/cid" xmlns:w16="http://schemas.microsoft.com/office/word/2018/wordml" xmlns:w16sdtdh="http://schemas.microsoft.com/office/word/2020/wordml/sdtdatahash" xmlns:w16se="http://schemas.microsoft.com/office/word/2015/wordml/symex" xmlns:wpg="http://schemas.microsoft.com/office/word/2010/wordprocessingGroup" xmlns:wpi="http://schemas.microsoft.com/office/word/2010/wordprocessingInk" xmlns:wne="http://schemas.microsoft.com/office/word/2006/wordml" xmlns:wps="http://schemas.microsoft.com/office/word/2010/wordprocessingShape" mc:Ignorable="w14 w15 w16se w16cid w16 w16cex w16sdtdh wp14">
   <w:abstractNum w:abstractNumId="0" w15:restartNumberingAfterBreak="0">
     <w:nsid w:val="06186E7D"/>
     <w:multiLevelType w:val="hybridMultilevel"/>
@@ -24244,103 +24331,103 @@
       </w:rPr>
     </w:lvl>
   </w:abstractNum>
-  <w:num w:numId="1">
+  <w:num w:numId="1" w16cid:durableId="1491099203">
     <w:abstractNumId w:val="14"/>
   </w:num>
-  <w:num w:numId="2">
+  <w:num w:numId="2" w16cid:durableId="345912160">
     <w:abstractNumId w:val="28"/>
   </w:num>
-  <w:num w:numId="3">
+  <w:num w:numId="3" w16cid:durableId="1738627335">
     <w:abstractNumId w:val="7"/>
   </w:num>
-  <w:num w:numId="4">
+  <w:num w:numId="4" w16cid:durableId="653532288">
     <w:abstractNumId w:val="6"/>
   </w:num>
-  <w:num w:numId="5">
+  <w:num w:numId="5" w16cid:durableId="1340081975">
     <w:abstractNumId w:val="19"/>
   </w:num>
-  <w:num w:numId="6">
+  <w:num w:numId="6" w16cid:durableId="182786733">
     <w:abstractNumId w:val="21"/>
   </w:num>
-  <w:num w:numId="7">
+  <w:num w:numId="7" w16cid:durableId="1584990294">
     <w:abstractNumId w:val="20"/>
   </w:num>
-  <w:num w:numId="8">
+  <w:num w:numId="8" w16cid:durableId="273565209">
     <w:abstractNumId w:val="37"/>
   </w:num>
-  <w:num w:numId="9">
+  <w:num w:numId="9" w16cid:durableId="1924605199">
     <w:abstractNumId w:val="32"/>
   </w:num>
-  <w:num w:numId="10">
+  <w:num w:numId="10" w16cid:durableId="25761337">
     <w:abstractNumId w:val="29"/>
   </w:num>
-  <w:num w:numId="11">
+  <w:num w:numId="11" w16cid:durableId="656887330">
     <w:abstractNumId w:val="24"/>
   </w:num>
-  <w:num w:numId="12">
+  <w:num w:numId="12" w16cid:durableId="979967148">
     <w:abstractNumId w:val="30"/>
   </w:num>
-  <w:num w:numId="13">
+  <w:num w:numId="13" w16cid:durableId="69618026">
     <w:abstractNumId w:val="11"/>
   </w:num>
-  <w:num w:numId="14">
+  <w:num w:numId="14" w16cid:durableId="2133404253">
     <w:abstractNumId w:val="25"/>
   </w:num>
-  <w:num w:numId="15">
+  <w:num w:numId="15" w16cid:durableId="1405027820">
     <w:abstractNumId w:val="2"/>
   </w:num>
-  <w:num w:numId="16">
+  <w:num w:numId="16" w16cid:durableId="160438726">
     <w:abstractNumId w:val="22"/>
   </w:num>
-  <w:num w:numId="17">
+  <w:num w:numId="17" w16cid:durableId="1998611611">
     <w:abstractNumId w:val="3"/>
   </w:num>
-  <w:num w:numId="18">
+  <w:num w:numId="18" w16cid:durableId="572542699">
     <w:abstractNumId w:val="16"/>
   </w:num>
-  <w:num w:numId="19">
+  <w:num w:numId="19" w16cid:durableId="923608876">
     <w:abstractNumId w:val="36"/>
   </w:num>
-  <w:num w:numId="20">
+  <w:num w:numId="20" w16cid:durableId="816070574">
     <w:abstractNumId w:val="12"/>
   </w:num>
-  <w:num w:numId="21">
+  <w:num w:numId="21" w16cid:durableId="634212749">
     <w:abstractNumId w:val="10"/>
   </w:num>
-  <w:num w:numId="22">
+  <w:num w:numId="22" w16cid:durableId="367266659">
     <w:abstractNumId w:val="31"/>
   </w:num>
-  <w:num w:numId="23">
+  <w:num w:numId="23" w16cid:durableId="1840390950">
     <w:abstractNumId w:val="0"/>
   </w:num>
-  <w:num w:numId="24">
+  <w:num w:numId="24" w16cid:durableId="1121877599">
     <w:abstractNumId w:val="15"/>
   </w:num>
-  <w:num w:numId="25">
+  <w:num w:numId="25" w16cid:durableId="782727962">
     <w:abstractNumId w:val="26"/>
   </w:num>
-  <w:num w:numId="26">
+  <w:num w:numId="26" w16cid:durableId="1182353327">
     <w:abstractNumId w:val="9"/>
   </w:num>
-  <w:num w:numId="27">
+  <w:num w:numId="27" w16cid:durableId="1503619877">
     <w:abstractNumId w:val="13"/>
   </w:num>
-  <w:num w:numId="28">
+  <w:num w:numId="28" w16cid:durableId="1188564803">
     <w:abstractNumId w:val="34"/>
   </w:num>
-  <w:num w:numId="29">
+  <w:num w:numId="29" w16cid:durableId="1588802370">
     <w:abstractNumId w:val="22"/>
   </w:num>
-  <w:num w:numId="30">
+  <w:num w:numId="30" w16cid:durableId="1160148029">
     <w:abstractNumId w:val="18"/>
   </w:num>
-  <w:num w:numId="31">
+  <w:num w:numId="31" w16cid:durableId="1103305133">
     <w:abstractNumId w:val="33"/>
   </w:num>
-  <w:num w:numId="32">
+  <w:num w:numId="32" w16cid:durableId="579367046">
     <w:abstractNumId w:val="8"/>
   </w:num>
-  <w:num w:numId="33">
+  <w:num w:numId="33" w16cid:durableId="942491120">
     <w:abstractNumId w:val="14"/>
     <w:lvlOverride w:ilvl="0">
       <w:startOverride w:val="1"/>
@@ -24370,32 +24457,40 @@
       <w:startOverride w:val="1"/>
     </w:lvlOverride>
   </w:num>
-  <w:num w:numId="34">
+  <w:num w:numId="34" w16cid:durableId="144130431">
     <w:abstractNumId w:val="27"/>
   </w:num>
-  <w:num w:numId="35">
+  <w:num w:numId="35" w16cid:durableId="651645291">
     <w:abstractNumId w:val="5"/>
   </w:num>
-  <w:num w:numId="36">
+  <w:num w:numId="36" w16cid:durableId="203105933">
     <w:abstractNumId w:val="1"/>
   </w:num>
-  <w:num w:numId="37">
+  <w:num w:numId="37" w16cid:durableId="2107337466">
     <w:abstractNumId w:val="22"/>
   </w:num>
-  <w:num w:numId="38">
+  <w:num w:numId="38" w16cid:durableId="710111574">
     <w:abstractNumId w:val="17"/>
   </w:num>
-  <w:num w:numId="39">
+  <w:num w:numId="39" w16cid:durableId="638418925">
     <w:abstractNumId w:val="4"/>
   </w:num>
-  <w:num w:numId="40">
+  <w:num w:numId="40" w16cid:durableId="494031281">
     <w:abstractNumId w:val="35"/>
   </w:num>
-  <w:num w:numId="41">
+  <w:num w:numId="41" w16cid:durableId="429356335">
     <w:abstractNumId w:val="23"/>
   </w:num>
   <w:numIdMacAtCleanup w:val="24"/>
 </w:numbering>
+</file>
+
+<file path=word/people.xml><?xml version="1.0" encoding="utf-8"?>
+<w15:people xmlns:wpc="http://schemas.microsoft.com/office/word/2010/wordprocessingCanvas" xmlns:cx="http://schemas.microsoft.com/office/drawing/2014/chartex" xmlns:cx1="http://schemas.microsoft.com/office/drawing/2015/9/8/chartex" xmlns:cx2="http://schemas.microsoft.com/office/drawing/2015/10/21/chartex" xmlns:cx3="http://schemas.microsoft.com/office/drawing/2016/5/9/chartex" xmlns:cx4="http://schemas.microsoft.com/office/drawing/2016/5/10/chartex" xmlns:cx5="http://schemas.microsoft.com/office/drawing/2016/5/11/chartex" xmlns:cx6="http://schemas.microsoft.com/office/drawing/2016/5/12/chartex" xmlns:cx7="http://schemas.microsoft.com/office/drawing/2016/5/13/chartex" xmlns:cx8="http://schemas.microsoft.com/office/drawing/2016/5/14/chartex" xmlns:mc="http://schemas.openxmlformats.org/markup-compatibility/2006" xmlns:aink="http://schemas.microsoft.com/office/drawing/2016/ink" xmlns:am3d="http://schemas.microsoft.com/office/drawing/2017/model3d" xmlns:o="urn:schemas-microsoft-com:office:office" xmlns:oel="http://schemas.microsoft.com/office/2019/extlst" xmlns:r="http://schemas.openxmlformats.org/officeDocument/2006/relationships" xmlns:m="http://schemas.openxmlformats.org/officeDocument/2006/math" xmlns:v="urn:schemas-microsoft-com:vml" xmlns:wp14="http://schemas.microsoft.com/office/word/2010/wordprocessingDrawing" xmlns:wp="http://schemas.openxmlformats.org/drawingml/2006/wordprocessingDrawing" xmlns:w10="urn:schemas-microsoft-com:office:word" xmlns:w="http://schemas.openxmlformats.org/wordprocessingml/2006/main" xmlns:w14="http://schemas.microsoft.com/office/word/2010/wordml" xmlns:w15="http://schemas.microsoft.com/office/word/2012/wordml" xmlns:w16cex="http://schemas.microsoft.com/office/word/2018/wordml/cex" xmlns:w16cid="http://schemas.microsoft.com/office/word/2016/wordml/cid" xmlns:w16="http://schemas.microsoft.com/office/word/2018/wordml" xmlns:w16sdtdh="http://schemas.microsoft.com/office/word/2020/wordml/sdtdatahash" xmlns:w16se="http://schemas.microsoft.com/office/word/2015/wordml/symex" xmlns:wpg="http://schemas.microsoft.com/office/word/2010/wordprocessingGroup" xmlns:wpi="http://schemas.microsoft.com/office/word/2010/wordprocessingInk" xmlns:wne="http://schemas.microsoft.com/office/word/2006/wordml" xmlns:wps="http://schemas.microsoft.com/office/word/2010/wordprocessingShape" mc:Ignorable="w14 w15 w16se w16cid w16 w16cex w16sdtdh wp14">
+  <w15:person w15:author="Author">
+    <w15:presenceInfo w15:providerId="None" w15:userId="Author"/>
+  </w15:person>
+</w15:people>
 </file>
 
 <file path=word/styles.xml><?xml version="1.0" encoding="utf-8"?>

</xml_diff>

<commit_message>
Personal Info removed from all .gd docs
</commit_message>
<xml_diff>
--- a/OnfModel/CoreGendoc/ModelDescriptions/TR-512.11_OnfCoreIm-ProcessingConstruct-gd.docx
+++ b/OnfModel/CoreGendoc/ModelDescriptions/TR-512.11_OnfCoreIm-ProcessingConstruct-gd.docx
@@ -9386,15 +9386,7 @@
         <w:t>between</w:t>
       </w:r>
       <w:r>
-        <w:t xml:space="preserve"> the classes, such as inheritance (</w:t>
-      </w:r>
-      <w:proofErr w:type="gramStart"/>
-      <w:r>
-        <w:t>i.e.</w:t>
-      </w:r>
-      <w:proofErr w:type="gramEnd"/>
-      <w:r>
-        <w:t xml:space="preserve"> specialization), association relationships (such as aggregation and composition), and conditional features or capabilities. Some</w:t>
+        <w:t xml:space="preserve"> the classes, such as inheritance (i.e. specialization), association relationships (such as aggregation and composition), and conditional features or capabilities. Some</w:t>
       </w:r>
       <w:r>
         <w:t xml:space="preserve"> UML</w:t>
@@ -9726,15 +9718,15 @@
     <w:bookmarkEnd w:id="30"/>
     <w:p>
       <w:r>
-        <w:t>In a number of places in the ONF CIM, the Component-Port pattern is used (</w:t>
+        <w:t xml:space="preserve">In </w:t>
       </w:r>
       <w:proofErr w:type="gramStart"/>
       <w:r>
-        <w:t>e.g.</w:t>
+        <w:t>a number of</w:t>
       </w:r>
       <w:proofErr w:type="gramEnd"/>
       <w:r>
-        <w:t xml:space="preserve"> ForwardingDomain &amp; FdPort, ForwardingConstruct &amp; FcPort). ConstraintDomain is a more generic version of ForwardingDomain and has a related CdPort class to provide at least equivalent capability. ProcessingConstruct is </w:t>
+        <w:t xml:space="preserve"> places in the ONF CIM, the Component-Port pattern is used (e.g. ForwardingDomain &amp; FdPort, ForwardingConstruct &amp; FcPort). ConstraintDomain is a more generic version of ForwardingDomain and has a related CdPort class to provide at least equivalent capability. ProcessingConstruct is </w:t>
       </w:r>
       <w:proofErr w:type="gramStart"/>
       <w:r>
@@ -10325,6 +10317,7 @@
     </w:p>
     <w:p>
       <w:r>
+        <w:lastRenderedPageBreak/>
         <w:t xml:space="preserve">Note that not all attributes/details are shown for the classes below (see </w:t>
       </w:r>
       <w:hyperlink r:id="rId19" w:history="1">
@@ -11233,6 +11226,7 @@
           <w:bCs/>
           <w:color w:val="7030A0"/>
         </w:rPr>
+        <w:lastRenderedPageBreak/>
         <w:t>Inserts the details of the class in first quotes from the package in second quotes &lt;drop/&gt;</w:t>
       </w:r>
       <w:r>
@@ -11522,6 +11516,7 @@
     </w:p>
     <w:p>
       <w:r>
+        <w:lastRenderedPageBreak/>
         <w:t>For the BGP control plane function we show that we can relate BGP peers by directly binding the PC ports (using PcPortBoundToPcPort) to give a simplified application view and we can also represent the transport viewpoint (via LTP, FD, FC, Link …).</w:t>
       </w:r>
     </w:p>
@@ -11554,7 +11549,7 @@
           <v:shape id="_x0000_i1025" type="#_x0000_t75" style="width:410.25pt;height:309.75pt" o:ole="">
             <v:imagedata r:id="rId24" o:title=""/>
           </v:shape>
-          <o:OLEObject Type="Embed" ProgID="PowerPoint.Slide.12" ShapeID="_x0000_i1025" DrawAspect="Content" ObjectID="_1766572102" r:id="rId25"/>
+          <o:OLEObject Type="Embed" ProgID="PowerPoint.Slide.12" ShapeID="_x0000_i1025" DrawAspect="Content" ObjectID="_1766824740" r:id="rId25"/>
         </w:object>
       </w:r>
     </w:p>
@@ -11660,7 +11655,7 @@
           <v:shape id="_x0000_i1026" type="#_x0000_t75" style="width:424.5pt;height:252pt" o:ole="">
             <v:imagedata r:id="rId26" o:title=""/>
           </v:shape>
-          <o:OLEObject Type="Embed" ProgID="PowerPoint.Slide.12" ShapeID="_x0000_i1026" DrawAspect="Content" ObjectID="_1766572103" r:id="rId27"/>
+          <o:OLEObject Type="Embed" ProgID="PowerPoint.Slide.12" ShapeID="_x0000_i1026" DrawAspect="Content" ObjectID="_1766824741" r:id="rId27"/>
         </w:object>
       </w:r>
     </w:p>
@@ -11786,6 +11781,7 @@
         <w:ind w:left="576"/>
       </w:pPr>
       <w:r>
+        <w:lastRenderedPageBreak/>
         <w:t>PTP Clock Example</w:t>
       </w:r>
     </w:p>
@@ -11897,7 +11893,7 @@
           <v:shape id="_x0000_i1027" type="#_x0000_t75" style="width:5in;height:273.75pt" o:ole="">
             <v:imagedata r:id="rId28" o:title=""/>
           </v:shape>
-          <o:OLEObject Type="Embed" ProgID="PowerPoint.Slide.12" ShapeID="_x0000_i1027" DrawAspect="Content" ObjectID="_1766572104" r:id="rId29"/>
+          <o:OLEObject Type="Embed" ProgID="PowerPoint.Slide.12" ShapeID="_x0000_i1027" DrawAspect="Content" ObjectID="_1766824742" r:id="rId29"/>
         </w:object>
       </w:r>
     </w:p>
@@ -11992,6 +11988,7 @@
     </w:p>
     <w:p>
       <w:r>
+        <w:lastRenderedPageBreak/>
         <w:t>We can also show the direct PTP topology by directly binding the PC ports (using PcPortBoundToPcPort) as shown by the purple dotted line.</w:t>
       </w:r>
     </w:p>
@@ -12018,6 +12015,7 @@
         <w:ind w:left="576"/>
       </w:pPr>
       <w:r>
+        <w:lastRenderedPageBreak/>
         <w:t>ERPS G.8032 Example.</w:t>
       </w:r>
     </w:p>
@@ -12047,7 +12045,7 @@
           <v:shape id="_x0000_i1028" type="#_x0000_t75" style="width:367.5pt;height:273.75pt" o:ole="">
             <v:imagedata r:id="rId30" o:title=""/>
           </v:shape>
-          <o:OLEObject Type="Embed" ProgID="PowerPoint.Slide.12" ShapeID="_x0000_i1028" DrawAspect="Content" ObjectID="_1766572105" r:id="rId31"/>
+          <o:OLEObject Type="Embed" ProgID="PowerPoint.Slide.12" ShapeID="_x0000_i1028" DrawAspect="Content" ObjectID="_1766824743" r:id="rId31"/>
         </w:object>
       </w:r>
     </w:p>
@@ -12170,7 +12168,7 @@
           <v:shape id="_x0000_i1029" type="#_x0000_t75" style="width:468pt;height:352.5pt" o:ole="">
             <v:imagedata r:id="rId33" o:title=""/>
           </v:shape>
-          <o:OLEObject Type="Embed" ProgID="PowerPoint.Slide.12" ShapeID="_x0000_i1029" DrawAspect="Content" ObjectID="_1766572106" r:id="rId34"/>
+          <o:OLEObject Type="Embed" ProgID="PowerPoint.Slide.12" ShapeID="_x0000_i1029" DrawAspect="Content" ObjectID="_1766824744" r:id="rId34"/>
         </w:object>
       </w:r>
     </w:p>
@@ -12419,6 +12417,7 @@
         <w:rPr>
           <w:color w:val="FF0000"/>
         </w:rPr>
+        <w:lastRenderedPageBreak/>
         <w:t xml:space="preserve">delete text </w:t>
       </w:r>
       <w:r>
@@ -13216,6 +13215,7 @@
       </w:pPr>
       <w:bookmarkStart w:id="37" w:name="_Toc457510574"/>
       <w:r>
+        <w:lastRenderedPageBreak/>
         <w:t>Fragment: Insert standard diagram</w:t>
       </w:r>
       <w:r>
@@ -13508,7 +13508,7 @@
           </mc:Choice>
           <mc:Fallback>
             <w:pict>
-              <v:group w14:anchorId="59EBCD51" id="Zone de dessin 1" o:spid="_x0000_s1026" editas="canvas" style="width:6in;height:252pt;mso-position-horizontal-relative:char;mso-position-vertical-relative:line" coordsize="54864,32004" o:gfxdata="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">
+              <v:group w14:anchorId="4B4FA4B4" id="Zone de dessin 1" o:spid="_x0000_s1026" editas="canvas" style="width:6in;height:252pt;mso-position-horizontal-relative:char;mso-position-vertical-relative:line" coordsize="54864,32004" o:gfxdata="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">
                 <v:shape id="_x0000_s1027" type="#_x0000_t75" style="position:absolute;width:54864;height:32004;visibility:visible;mso-wrap-style:square">
                   <v:fill o:detectmouseclick="t"/>
                   <v:path o:connecttype="none"/>
@@ -13931,6 +13931,7 @@
           <w:sz w:val="20"/>
           <w:szCs w:val="20"/>
         </w:rPr>
+        <w:lastRenderedPageBreak/>
         <w:t>&lt;drop/&gt;</w:t>
       </w:r>
       <w:r>
@@ -14017,7 +14018,7 @@
           </mc:Choice>
           <mc:Fallback>
             <w:pict>
-              <v:group w14:anchorId="5CCB8A06" id="Zone de dessin 1" o:spid="_x0000_s1026" editas="canvas" style="width:271.7pt;height:158.7pt;mso-position-horizontal-relative:char;mso-position-vertical-relative:line" coordsize="34505,20154" o:gfxdata="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">
+              <v:group w14:anchorId="294EE55B" id="Zone de dessin 1" o:spid="_x0000_s1026" editas="canvas" style="width:271.7pt;height:158.7pt;mso-position-horizontal-relative:char;mso-position-vertical-relative:line" coordsize="34505,20154" o:gfxdata="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">
                 <v:shape id="_x0000_s1027" type="#_x0000_t75" style="position:absolute;width:34505;height:20154;visibility:visible;mso-wrap-style:square">
                   <v:fill o:detectmouseclick="t"/>
                   <v:path o:connecttype="none"/>
@@ -14829,6 +14830,7 @@
         <w:textAlignment w:val="baseline"/>
       </w:pPr>
       <w:r>
+        <w:lastRenderedPageBreak/>
         <w:t>Fragment: Insert attribute row brief</w:t>
       </w:r>
       <w:r>
@@ -16016,6 +16018,7 @@
         <w:rPr>
           <w:color w:val="7030A0"/>
         </w:rPr>
+        <w:lastRenderedPageBreak/>
         <w:t>&lt;/fragment&gt;</w:t>
       </w:r>
       <w:r>
@@ -17570,6 +17573,7 @@
         <w:textAlignment w:val="baseline"/>
       </w:pPr>
       <w:r>
+        <w:lastRenderedPageBreak/>
         <w:t>Fragment: Insert DataType</w:t>
       </w:r>
       <w:r>
@@ -18355,6 +18359,7 @@
         <w:textAlignment w:val="baseline"/>
       </w:pPr>
       <w:r>
+        <w:lastRenderedPageBreak/>
         <w:t>Fragment: Insert Data Type Attribute table brief</w:t>
       </w:r>
       <w:r>

</xml_diff>